<commit_message>
Updated Proposed_Metrics_Paper, within 2pages
</commit_message>
<xml_diff>
--- a/Proposed_Metrics_Paper.docx
+++ b/Proposed_Metrics_Paper.docx
@@ -129,19 +129,34 @@
         <w:rPr>
           <w:sz w:val="22"/>
         </w:rPr>
-        <w:t xml:space="preserve"> should be described as “popular” and “successful”, our proposed metrics follow the following criteria:</w:t>
-      </w:r>
-    </w:p>
-    <w:p>
-      <w:pPr>
-        <w:tabs>
-          <w:tab w:val="left" w:pos="6643"/>
-        </w:tabs>
-        <w:jc w:val="left"/>
-        <w:rPr>
-          <w:sz w:val="22"/>
-        </w:rPr>
-      </w:pPr>
+        <w:t xml:space="preserve"> should be described as “</w:t>
+      </w:r>
+      <w:r>
+        <w:rPr>
+          <w:color w:val="FF0000"/>
+          <w:sz w:val="22"/>
+        </w:rPr>
+        <w:t>popular</w:t>
+      </w:r>
+      <w:r>
+        <w:rPr>
+          <w:sz w:val="22"/>
+        </w:rPr>
+        <w:t>” and “</w:t>
+      </w:r>
+      <w:r>
+        <w:rPr>
+          <w:color w:val="00B050"/>
+          <w:sz w:val="22"/>
+        </w:rPr>
+        <w:t>successful</w:t>
+      </w:r>
+      <w:r>
+        <w:rPr>
+          <w:sz w:val="22"/>
+        </w:rPr>
+        <w:t>”, our proposed metrics follow the following criteria:</w:t>
+      </w:r>
     </w:p>
     <w:p>
       <w:pPr>
@@ -156,134 +171,197 @@
         <w:ind w:firstLineChars="0"/>
         <w:jc w:val="left"/>
         <w:rPr>
-          <w:sz w:val="22"/>
-        </w:rPr>
-      </w:pPr>
-      <w:r>
-        <w:rPr>
-          <w:sz w:val="22"/>
-        </w:rPr>
-        <w:t>Popular businesses</w:t>
-      </w:r>
-      <w:r>
-        <w:rPr>
-          <w:sz w:val="22"/>
-        </w:rPr>
-        <w:t xml:space="preserve"> are those which show signs of high congregation or interaction at time</w:t>
-      </w:r>
-      <w:r>
-        <w:rPr>
-          <w:sz w:val="22"/>
+          <w:szCs w:val="21"/>
+        </w:rPr>
+      </w:pPr>
+      <w:r>
+        <w:rPr>
+          <w:color w:val="FF0000"/>
+          <w:szCs w:val="21"/>
+        </w:rPr>
+        <w:t xml:space="preserve">Popular </w:t>
+      </w:r>
+      <w:r>
+        <w:rPr>
+          <w:szCs w:val="21"/>
+        </w:rPr>
+        <w:t>businesses are those which show signs of high congregation or interaction at time</w:t>
+      </w:r>
+      <w:r>
+        <w:rPr>
+          <w:szCs w:val="21"/>
         </w:rPr>
         <w:t>s</w:t>
       </w:r>
       <w:r>
         <w:rPr>
-          <w:sz w:val="22"/>
+          <w:szCs w:val="21"/>
         </w:rPr>
         <w:t>, regardless of possible perceivable long-term</w:t>
       </w:r>
       <w:r>
         <w:rPr>
-          <w:sz w:val="22"/>
+          <w:szCs w:val="21"/>
         </w:rPr>
         <w:t xml:space="preserve"> financial</w:t>
       </w:r>
       <w:r>
         <w:rPr>
-          <w:sz w:val="22"/>
+          <w:szCs w:val="21"/>
         </w:rPr>
         <w:t xml:space="preserve"> stability</w:t>
       </w:r>
       <w:r>
         <w:rPr>
-          <w:sz w:val="22"/>
-        </w:rPr>
-        <w:t xml:space="preserve"> (success)</w:t>
-      </w:r>
-      <w:r>
-        <w:rPr>
-          <w:sz w:val="22"/>
+          <w:szCs w:val="21"/>
+        </w:rPr>
+        <w:t xml:space="preserve"> (</w:t>
+      </w:r>
+      <w:r>
+        <w:rPr>
+          <w:color w:val="00B050"/>
+          <w:szCs w:val="21"/>
+        </w:rPr>
+        <w:t>success</w:t>
+      </w:r>
+      <w:r>
+        <w:rPr>
+          <w:szCs w:val="21"/>
+        </w:rPr>
+        <w:t>)</w:t>
+      </w:r>
+      <w:r>
+        <w:rPr>
+          <w:szCs w:val="21"/>
         </w:rPr>
         <w:t xml:space="preserve">. </w:t>
       </w:r>
       <w:r>
         <w:rPr>
-          <w:sz w:val="22"/>
+          <w:szCs w:val="21"/>
         </w:rPr>
         <w:t xml:space="preserve">Businesses with lots of reviews and </w:t>
       </w:r>
       <w:r>
         <w:rPr>
-          <w:sz w:val="22"/>
+          <w:szCs w:val="21"/>
         </w:rPr>
         <w:t>foot traffic</w:t>
       </w:r>
       <w:r>
         <w:rPr>
-          <w:sz w:val="22"/>
-        </w:rPr>
-        <w:t xml:space="preserve"> can be deemed popular without taking a concrete stance on a </w:t>
-      </w:r>
-      <w:proofErr w:type="spellStart"/>
+          <w:szCs w:val="21"/>
+        </w:rPr>
+        <w:t xml:space="preserve"> can be deemed </w:t>
+      </w:r>
+      <w:r>
+        <w:rPr>
+          <w:color w:val="FF0000"/>
+          <w:szCs w:val="21"/>
+        </w:rPr>
+        <w:t xml:space="preserve">popular </w:t>
+      </w:r>
+      <w:r>
+        <w:rPr>
+          <w:szCs w:val="21"/>
+        </w:rPr>
+        <w:t xml:space="preserve">without taking a concrete stance on a </w:t>
+      </w:r>
       <w:proofErr w:type="gramStart"/>
       <w:r>
         <w:rPr>
-          <w:sz w:val="22"/>
+          <w:szCs w:val="21"/>
         </w:rPr>
         <w:t>businesses</w:t>
       </w:r>
-      <w:proofErr w:type="spellEnd"/>
       <w:proofErr w:type="gramEnd"/>
       <w:r>
         <w:rPr>
-          <w:sz w:val="22"/>
-        </w:rPr>
-        <w:t xml:space="preserve"> success. Additionally</w:t>
-      </w:r>
-      <w:r>
-        <w:rPr>
-          <w:sz w:val="22"/>
+          <w:szCs w:val="21"/>
+        </w:rPr>
+        <w:t>’</w:t>
+      </w:r>
+      <w:r>
+        <w:rPr>
+          <w:szCs w:val="21"/>
+        </w:rPr>
+        <w:t xml:space="preserve"> </w:t>
+      </w:r>
+      <w:r>
+        <w:rPr>
+          <w:color w:val="00B050"/>
+          <w:szCs w:val="21"/>
+        </w:rPr>
+        <w:t>success</w:t>
+      </w:r>
+      <w:r>
+        <w:rPr>
+          <w:szCs w:val="21"/>
+        </w:rPr>
+        <w:t>. Additionally</w:t>
+      </w:r>
+      <w:r>
+        <w:rPr>
+          <w:szCs w:val="21"/>
         </w:rPr>
         <w:t xml:space="preserve">, a business that </w:t>
       </w:r>
       <w:r>
         <w:rPr>
-          <w:sz w:val="22"/>
+          <w:szCs w:val="21"/>
         </w:rPr>
         <w:t xml:space="preserve">receives more </w:t>
       </w:r>
       <w:r>
         <w:rPr>
-          <w:sz w:val="22"/>
+          <w:szCs w:val="21"/>
         </w:rPr>
         <w:t xml:space="preserve">comparative </w:t>
       </w:r>
       <w:r>
         <w:rPr>
-          <w:sz w:val="22"/>
+          <w:szCs w:val="21"/>
         </w:rPr>
         <w:t>check-ins on</w:t>
       </w:r>
       <w:r>
         <w:rPr>
-          <w:sz w:val="22"/>
-        </w:rPr>
-        <w:t xml:space="preserve"> Friday and Saturday nights may very well be popular, while not comparatively successful (More on this example will be gone into below).</w:t>
-      </w:r>
-    </w:p>
-    <w:p>
-      <w:pPr>
-        <w:pStyle w:val="ListParagraph"/>
-        <w:tabs>
-          <w:tab w:val="left" w:pos="6643"/>
-        </w:tabs>
-        <w:ind w:left="720" w:firstLineChars="0" w:firstLine="0"/>
-        <w:jc w:val="left"/>
-        <w:rPr>
-          <w:sz w:val="22"/>
-        </w:rPr>
-      </w:pPr>
+          <w:szCs w:val="21"/>
+        </w:rPr>
+        <w:t xml:space="preserve"> Friday and Saturday nights may very well be </w:t>
+      </w:r>
+      <w:r>
+        <w:rPr>
+          <w:color w:val="FF0000"/>
+          <w:szCs w:val="21"/>
+        </w:rPr>
+        <w:t>popular</w:t>
+      </w:r>
+      <w:r>
+        <w:rPr>
+          <w:szCs w:val="21"/>
+        </w:rPr>
+        <w:t xml:space="preserve">, while not comparatively </w:t>
+      </w:r>
+      <w:r>
+        <w:rPr>
+          <w:color w:val="00B050"/>
+          <w:szCs w:val="21"/>
+        </w:rPr>
+        <w:t xml:space="preserve">successful </w:t>
+      </w:r>
+      <w:r>
+        <w:rPr>
+          <w:szCs w:val="21"/>
+        </w:rPr>
+        <w:t>(More on this example will be gone into below).</w:t>
+      </w:r>
+      <w:r>
+        <w:rPr>
+          <w:szCs w:val="21"/>
+        </w:rPr>
+        <w:br/>
+      </w:r>
     </w:p>
     <w:p>
       <w:pPr>
@@ -298,112 +376,242 @@
         <w:ind w:firstLineChars="0"/>
         <w:jc w:val="left"/>
         <w:rPr>
-          <w:sz w:val="22"/>
-        </w:rPr>
-      </w:pPr>
-      <w:r>
-        <w:rPr>
-          <w:sz w:val="22"/>
-        </w:rPr>
-        <w:t xml:space="preserve">Successful businesses are those which are relatively definitively successful. </w:t>
+          <w:szCs w:val="21"/>
+        </w:rPr>
+      </w:pPr>
+      <w:r>
+        <w:rPr>
+          <w:color w:val="00B050"/>
+          <w:szCs w:val="21"/>
+        </w:rPr>
+        <w:t xml:space="preserve">Successful </w:t>
+      </w:r>
+      <w:r>
+        <w:rPr>
+          <w:szCs w:val="21"/>
+        </w:rPr>
+        <w:t xml:space="preserve">businesses are those which are </w:t>
+      </w:r>
+      <w:r>
+        <w:rPr>
+          <w:szCs w:val="21"/>
+        </w:rPr>
+        <w:t>“</w:t>
+      </w:r>
+      <w:r>
+        <w:rPr>
+          <w:szCs w:val="21"/>
+        </w:rPr>
+        <w:t>relatively definitively</w:t>
+      </w:r>
+      <w:r>
+        <w:rPr>
+          <w:szCs w:val="21"/>
+        </w:rPr>
+        <w:t>”</w:t>
+      </w:r>
+      <w:r>
+        <w:rPr>
+          <w:szCs w:val="21"/>
+        </w:rPr>
+        <w:t xml:space="preserve"> </w:t>
+      </w:r>
+      <w:r>
+        <w:rPr>
+          <w:color w:val="00B050"/>
+          <w:szCs w:val="21"/>
+        </w:rPr>
+        <w:t>successful</w:t>
+      </w:r>
+      <w:r>
+        <w:rPr>
+          <w:szCs w:val="21"/>
+        </w:rPr>
+        <w:t>. Meaning</w:t>
+      </w:r>
+      <w:r>
+        <w:rPr>
+          <w:szCs w:val="21"/>
+        </w:rPr>
+        <w:t xml:space="preserve"> </w:t>
+      </w:r>
+      <w:r>
+        <w:rPr>
+          <w:color w:val="00B050"/>
+          <w:szCs w:val="21"/>
+        </w:rPr>
+        <w:t xml:space="preserve">success </w:t>
+      </w:r>
+      <w:r>
+        <w:rPr>
+          <w:szCs w:val="21"/>
+        </w:rPr>
+        <w:t xml:space="preserve">status </w:t>
+      </w:r>
+      <w:r>
+        <w:rPr>
+          <w:szCs w:val="21"/>
+        </w:rPr>
+        <w:t xml:space="preserve">entirely depends on the </w:t>
+      </w:r>
+      <w:r>
+        <w:rPr>
+          <w:color w:val="00B050"/>
+          <w:szCs w:val="21"/>
+        </w:rPr>
+        <w:t xml:space="preserve">success </w:t>
+      </w:r>
+      <w:r>
+        <w:rPr>
+          <w:szCs w:val="21"/>
+        </w:rPr>
+        <w:t xml:space="preserve">of a business, directly related to financial income. For this, since we have access to </w:t>
+      </w:r>
+      <w:r>
+        <w:rPr>
+          <w:szCs w:val="21"/>
+        </w:rPr>
+        <w:t xml:space="preserve">Yelp </w:t>
+      </w:r>
+      <w:r>
+        <w:rPr>
+          <w:szCs w:val="21"/>
+        </w:rPr>
+        <w:t xml:space="preserve">reviews, those will be parsed and taken seriously as a representation of a how </w:t>
+      </w:r>
+      <w:r>
+        <w:rPr>
+          <w:color w:val="00B050"/>
+          <w:szCs w:val="21"/>
+        </w:rPr>
+        <w:t xml:space="preserve">successful </w:t>
+      </w:r>
+      <w:r>
+        <w:rPr>
+          <w:szCs w:val="21"/>
+        </w:rPr>
+        <w:t>a business is.</w:t>
+      </w:r>
+      <w:r>
+        <w:rPr>
+          <w:szCs w:val="21"/>
+        </w:rPr>
+        <w:t xml:space="preserve"> For instance, </w:t>
       </w:r>
       <w:proofErr w:type="gramStart"/>
       <w:r>
         <w:rPr>
-          <w:sz w:val="22"/>
-        </w:rPr>
-        <w:t>Meaning, this</w:t>
+          <w:szCs w:val="21"/>
+        </w:rPr>
+        <w:t>The</w:t>
       </w:r>
       <w:proofErr w:type="gramEnd"/>
       <w:r>
         <w:rPr>
-          <w:sz w:val="22"/>
-        </w:rPr>
-        <w:t xml:space="preserve"> entirely depends on the success of a business, which is directly related to financial income. For this, since we have access to reviews, those will be parsed and taken seriously as a representation of </w:t>
-      </w:r>
-      <w:proofErr w:type="gramStart"/>
-      <w:r>
-        <w:rPr>
-          <w:sz w:val="22"/>
-        </w:rPr>
-        <w:t>a how</w:t>
-      </w:r>
-      <w:proofErr w:type="gramEnd"/>
-      <w:r>
-        <w:rPr>
-          <w:sz w:val="22"/>
-        </w:rPr>
-        <w:t xml:space="preserve"> successful a business is.</w:t>
-      </w:r>
-      <w:r>
-        <w:rPr>
-          <w:sz w:val="22"/>
-        </w:rPr>
-        <w:t xml:space="preserve"> For instance, </w:t>
-      </w:r>
-      <w:proofErr w:type="gramStart"/>
-      <w:r>
-        <w:rPr>
-          <w:sz w:val="22"/>
-        </w:rPr>
-        <w:t>The</w:t>
-      </w:r>
-      <w:proofErr w:type="gramEnd"/>
-      <w:r>
-        <w:rPr>
-          <w:sz w:val="22"/>
+          <w:szCs w:val="21"/>
         </w:rPr>
         <w:t xml:space="preserve"> total count of </w:t>
       </w:r>
       <w:proofErr w:type="spellStart"/>
       <w:r>
         <w:rPr>
-          <w:sz w:val="22"/>
+          <w:szCs w:val="21"/>
         </w:rPr>
         <w:t>num_reviews</w:t>
       </w:r>
       <w:proofErr w:type="spellEnd"/>
       <w:r>
         <w:rPr>
-          <w:sz w:val="22"/>
-        </w:rPr>
-        <w:t xml:space="preserve"> would matter less for determining success in our metrics than the </w:t>
-      </w:r>
-      <w:proofErr w:type="spellStart"/>
-      <w:r>
-        <w:rPr>
-          <w:sz w:val="22"/>
+          <w:szCs w:val="21"/>
+        </w:rPr>
+        <w:t xml:space="preserve"> would matter less for determining </w:t>
+      </w:r>
+      <w:r>
+        <w:rPr>
+          <w:color w:val="00B050"/>
+          <w:szCs w:val="21"/>
+        </w:rPr>
+        <w:t xml:space="preserve">success </w:t>
+      </w:r>
+      <w:r>
+        <w:rPr>
+          <w:szCs w:val="21"/>
+        </w:rPr>
+        <w:t xml:space="preserve">in our metrics than the </w:t>
+      </w:r>
+      <w:proofErr w:type="spellStart"/>
+      <w:r>
+        <w:rPr>
+          <w:szCs w:val="21"/>
         </w:rPr>
         <w:t>review_rating</w:t>
       </w:r>
       <w:proofErr w:type="spellEnd"/>
       <w:r>
         <w:rPr>
-          <w:sz w:val="22"/>
+          <w:szCs w:val="21"/>
         </w:rPr>
         <w:t xml:space="preserve"> would</w:t>
       </w:r>
       <w:r>
         <w:rPr>
-          <w:sz w:val="22"/>
-        </w:rPr>
-        <w:t xml:space="preserve"> (conversely, num_</w:t>
-      </w:r>
-      <w:r>
-        <w:rPr>
-          <w:sz w:val="22"/>
-        </w:rPr>
-        <w:t xml:space="preserve"> </w:t>
-      </w:r>
-      <w:r>
-        <w:rPr>
-          <w:sz w:val="22"/>
-        </w:rPr>
-        <w:t>reviews should be taken into account when determining popularity)</w:t>
-      </w:r>
-      <w:r>
-        <w:rPr>
-          <w:sz w:val="22"/>
+          <w:szCs w:val="21"/>
+        </w:rPr>
+        <w:t xml:space="preserve"> (conversely, num_ reviews </w:t>
+      </w:r>
+      <w:r>
+        <w:rPr>
+          <w:szCs w:val="21"/>
+        </w:rPr>
+        <w:t>would</w:t>
+      </w:r>
+      <w:r>
+        <w:rPr>
+          <w:szCs w:val="21"/>
+        </w:rPr>
+        <w:t xml:space="preserve"> be taken into account </w:t>
+      </w:r>
+      <w:r>
+        <w:rPr>
+          <w:szCs w:val="21"/>
+        </w:rPr>
+        <w:t>if</w:t>
+      </w:r>
+      <w:r>
+        <w:rPr>
+          <w:szCs w:val="21"/>
+        </w:rPr>
+        <w:t xml:space="preserve"> determining </w:t>
+      </w:r>
+      <w:r>
+        <w:rPr>
+          <w:color w:val="FF0000"/>
+          <w:szCs w:val="21"/>
+        </w:rPr>
+        <w:t>popularity</w:t>
+      </w:r>
+      <w:r>
+        <w:rPr>
+          <w:color w:val="FF0000"/>
+          <w:szCs w:val="21"/>
+        </w:rPr>
+        <w:t xml:space="preserve"> </w:t>
+      </w:r>
+      <w:r>
+        <w:rPr>
+          <w:szCs w:val="21"/>
+        </w:rPr>
+        <w:t>status</w:t>
+      </w:r>
+      <w:r>
+        <w:rPr>
+          <w:szCs w:val="21"/>
+        </w:rPr>
+        <w:t>)</w:t>
+      </w:r>
+      <w:r>
+        <w:rPr>
+          <w:szCs w:val="21"/>
         </w:rPr>
         <w:t>.</w:t>
       </w:r>
@@ -411,9 +619,8 @@
     <w:p>
       <w:pPr>
         <w:pStyle w:val="ListParagraph"/>
-        <w:ind w:firstLine="440"/>
-        <w:rPr>
-          <w:sz w:val="22"/>
+        <w:rPr>
+          <w:szCs w:val="21"/>
         </w:rPr>
       </w:pPr>
     </w:p>
@@ -430,114 +637,208 @@
         <w:ind w:firstLineChars="0"/>
         <w:jc w:val="left"/>
         <w:rPr>
-          <w:sz w:val="22"/>
-        </w:rPr>
-      </w:pPr>
-      <w:r>
-        <w:rPr>
-          <w:sz w:val="22"/>
+          <w:szCs w:val="21"/>
+        </w:rPr>
+      </w:pPr>
+      <w:r>
+        <w:rPr>
+          <w:szCs w:val="21"/>
         </w:rPr>
         <w:t>A business having high foot-traffic (</w:t>
       </w:r>
       <w:proofErr w:type="spellStart"/>
       <w:r>
         <w:rPr>
-          <w:sz w:val="22"/>
+          <w:szCs w:val="21"/>
         </w:rPr>
         <w:t>num_checkins</w:t>
       </w:r>
       <w:proofErr w:type="spellEnd"/>
       <w:r>
         <w:rPr>
-          <w:sz w:val="22"/>
-        </w:rPr>
-        <w:t>) is not on its own sufficient to classify it as a successful business, since successful businesses can have few customers (thinking about luxury items)</w:t>
-      </w:r>
-      <w:r>
-        <w:rPr>
-          <w:sz w:val="22"/>
-        </w:rPr>
-        <w:t>, while still making a successful profit. Likewise,</w:t>
-      </w:r>
-      <w:r>
-        <w:rPr>
-          <w:sz w:val="22"/>
-        </w:rPr>
-        <w:t xml:space="preserve"> popular businesses can have </w:t>
-      </w:r>
-      <w:r>
-        <w:rPr>
-          <w:sz w:val="22"/>
+          <w:szCs w:val="21"/>
+        </w:rPr>
+        <w:t xml:space="preserve">) is not on its own sufficient to classify it as a </w:t>
+      </w:r>
+      <w:r>
+        <w:rPr>
+          <w:color w:val="00B050"/>
+          <w:szCs w:val="21"/>
+        </w:rPr>
+        <w:t xml:space="preserve">successful </w:t>
+      </w:r>
+      <w:r>
+        <w:rPr>
+          <w:szCs w:val="21"/>
+        </w:rPr>
+        <w:t xml:space="preserve">business, since </w:t>
+      </w:r>
+      <w:r>
+        <w:rPr>
+          <w:color w:val="00B050"/>
+          <w:szCs w:val="21"/>
+        </w:rPr>
+        <w:t xml:space="preserve">successful </w:t>
+      </w:r>
+      <w:r>
+        <w:rPr>
+          <w:szCs w:val="21"/>
+        </w:rPr>
+        <w:t>businesses can have few customers (thinking about luxury items)</w:t>
+      </w:r>
+      <w:r>
+        <w:rPr>
+          <w:szCs w:val="21"/>
+        </w:rPr>
+        <w:t xml:space="preserve">, while still making a </w:t>
+      </w:r>
+      <w:r>
+        <w:rPr>
+          <w:color w:val="00B050"/>
+          <w:szCs w:val="21"/>
+        </w:rPr>
+        <w:t xml:space="preserve">successful </w:t>
+      </w:r>
+      <w:r>
+        <w:rPr>
+          <w:szCs w:val="21"/>
+        </w:rPr>
+        <w:t>profit. Likewise,</w:t>
+      </w:r>
+      <w:r>
+        <w:rPr>
+          <w:szCs w:val="21"/>
+        </w:rPr>
+        <w:t xml:space="preserve"> </w:t>
+      </w:r>
+      <w:r>
+        <w:rPr>
+          <w:color w:val="FF0000"/>
+          <w:szCs w:val="21"/>
+        </w:rPr>
+        <w:t xml:space="preserve">popular </w:t>
+      </w:r>
+      <w:r>
+        <w:rPr>
+          <w:szCs w:val="21"/>
+        </w:rPr>
+        <w:t xml:space="preserve">businesses can have </w:t>
+      </w:r>
+      <w:r>
+        <w:rPr>
+          <w:szCs w:val="21"/>
         </w:rPr>
         <w:t xml:space="preserve">few </w:t>
       </w:r>
-      <w:proofErr w:type="spellStart"/>
-      <w:r>
-        <w:rPr>
-          <w:sz w:val="22"/>
-        </w:rPr>
-        <w:t>checkins</w:t>
-      </w:r>
-      <w:proofErr w:type="spellEnd"/>
-      <w:r>
-        <w:rPr>
-          <w:sz w:val="22"/>
+      <w:r>
+        <w:rPr>
+          <w:szCs w:val="21"/>
+        </w:rPr>
+        <w:t xml:space="preserve">relative </w:t>
+      </w:r>
+      <w:r>
+        <w:rPr>
+          <w:szCs w:val="21"/>
+        </w:rPr>
+        <w:t>check</w:t>
+      </w:r>
+      <w:r>
+        <w:rPr>
+          <w:szCs w:val="21"/>
+        </w:rPr>
+        <w:t>-</w:t>
+      </w:r>
+      <w:r>
+        <w:rPr>
+          <w:szCs w:val="21"/>
+        </w:rPr>
+        <w:t>ins</w:t>
+      </w:r>
+      <w:r>
+        <w:rPr>
+          <w:szCs w:val="21"/>
         </w:rPr>
         <w:t>,</w:t>
       </w:r>
       <w:r>
         <w:rPr>
-          <w:sz w:val="22"/>
+          <w:szCs w:val="21"/>
         </w:rPr>
         <w:t xml:space="preserve"> but still be very popular</w:t>
       </w:r>
       <w:r>
         <w:rPr>
-          <w:sz w:val="22"/>
+          <w:szCs w:val="21"/>
         </w:rPr>
         <w:t>, so a business having high foot-traffic (</w:t>
       </w:r>
       <w:proofErr w:type="spellStart"/>
       <w:r>
         <w:rPr>
-          <w:sz w:val="22"/>
+          <w:szCs w:val="21"/>
         </w:rPr>
         <w:t>num_checkins</w:t>
       </w:r>
       <w:proofErr w:type="spellEnd"/>
       <w:r>
         <w:rPr>
-          <w:sz w:val="22"/>
-        </w:rPr>
-        <w:t xml:space="preserve">) is not on its own sufficient to classify a business as popular, </w:t>
+          <w:szCs w:val="21"/>
+        </w:rPr>
+        <w:t xml:space="preserve">) is not on its own sufficient to classify a business as </w:t>
+      </w:r>
+      <w:r>
+        <w:rPr>
+          <w:color w:val="FF0000"/>
+          <w:szCs w:val="21"/>
+        </w:rPr>
+        <w:t>popular</w:t>
+      </w:r>
+      <w:r>
+        <w:rPr>
+          <w:szCs w:val="21"/>
+        </w:rPr>
+        <w:t xml:space="preserve">, </w:t>
       </w:r>
       <w:proofErr w:type="gramStart"/>
       <w:r>
         <w:rPr>
-          <w:sz w:val="22"/>
+          <w:szCs w:val="21"/>
         </w:rPr>
         <w:t>either,</w:t>
       </w:r>
       <w:proofErr w:type="gramEnd"/>
       <w:r>
         <w:rPr>
-          <w:sz w:val="22"/>
+          <w:szCs w:val="21"/>
         </w:rPr>
         <w:t xml:space="preserve"> so we will be avoiding misleading traps like that by also checking the average review ratings in addition to </w:t>
       </w:r>
       <w:proofErr w:type="spellStart"/>
       <w:r>
         <w:rPr>
-          <w:sz w:val="22"/>
+          <w:szCs w:val="21"/>
         </w:rPr>
         <w:t>num_checkins</w:t>
       </w:r>
       <w:proofErr w:type="spellEnd"/>
       <w:r>
         <w:rPr>
-          <w:sz w:val="22"/>
-        </w:rPr>
-        <w:t xml:space="preserve"> when determining popularity.</w:t>
+          <w:szCs w:val="21"/>
+        </w:rPr>
+        <w:t xml:space="preserve"> when determining </w:t>
+      </w:r>
+      <w:r>
+        <w:rPr>
+          <w:color w:val="FF0000"/>
+          <w:szCs w:val="21"/>
+        </w:rPr>
+        <w:t>popularity</w:t>
+      </w:r>
+      <w:r>
+        <w:rPr>
+          <w:szCs w:val="21"/>
+        </w:rPr>
+        <w:t>.</w:t>
       </w:r>
     </w:p>
     <w:p>
@@ -562,7 +863,26 @@
         <w:rPr>
           <w:sz w:val="22"/>
         </w:rPr>
-        <w:t xml:space="preserve">A metric for determining popularity we will be </w:t>
+        <w:t xml:space="preserve">    </w:t>
+      </w:r>
+      <w:r>
+        <w:rPr>
+          <w:sz w:val="22"/>
+        </w:rPr>
+        <w:t xml:space="preserve">A metric for determining </w:t>
+      </w:r>
+      <w:r>
+        <w:rPr>
+          <w:color w:val="FF0000"/>
+          <w:sz w:val="22"/>
+        </w:rPr>
+        <w:t xml:space="preserve">popularity </w:t>
+      </w:r>
+      <w:r>
+        <w:rPr>
+          <w:sz w:val="22"/>
+        </w:rPr>
+        <w:t xml:space="preserve">we will be </w:t>
       </w:r>
       <w:r>
         <w:rPr>
@@ -611,7 +931,16 @@
       </w:r>
       <w:proofErr w:type="spellEnd"/>
       <w:r>
-        <w:t xml:space="preserve"> for the same category, and then considering it to be popular if so. This is used because we feel that there can be no doubt that a business which receives a lot of relative </w:t>
+        <w:t xml:space="preserve"> for the same category, and then considering it to be </w:t>
+      </w:r>
+      <w:r>
+        <w:rPr>
+          <w:color w:val="FF0000"/>
+        </w:rPr>
+        <w:t xml:space="preserve">popular </w:t>
+      </w:r>
+      <w:r>
+        <w:t xml:space="preserve">if so. This is used because we feel that there can be no doubt that a business which receives a lot of relative </w:t>
       </w:r>
       <w:proofErr w:type="spellStart"/>
       <w:r>
@@ -630,7 +959,16 @@
       </w:r>
       <w:proofErr w:type="spellEnd"/>
       <w:r>
-        <w:t xml:space="preserve"> and category must be popular, regardless of whether those reviews are high or low, and regardless of whether the check</w:t>
+        <w:t xml:space="preserve"> and category must be </w:t>
+      </w:r>
+      <w:r>
+        <w:rPr>
+          <w:color w:val="FF0000"/>
+        </w:rPr>
+        <w:t>popular</w:t>
+      </w:r>
+      <w:r>
+        <w:t>, regardless of whether those reviews are high or low, and regardless of whether the check</w:t>
       </w:r>
       <w:r>
         <w:t>-</w:t>
@@ -663,7 +1001,16 @@
       </w:r>
       <w:proofErr w:type="spellEnd"/>
       <w:r>
-        <w:t xml:space="preserve"> can be classified as popular.</w:t>
+        <w:t xml:space="preserve"> can be classified as </w:t>
+      </w:r>
+      <w:r>
+        <w:rPr>
+          <w:color w:val="FF0000"/>
+        </w:rPr>
+        <w:t>popular</w:t>
+      </w:r>
+      <w:r>
+        <w:t>.</w:t>
       </w:r>
     </w:p>
     <w:p>
@@ -682,6 +1029,9 @@
         <w:jc w:val="left"/>
       </w:pPr>
       <w:r>
+        <w:t xml:space="preserve">    </w:t>
+      </w:r>
+      <w:r>
         <w:t>Using Queries, this can be done through first calculating</w:t>
       </w:r>
       <w:r>
@@ -718,59 +1068,104 @@
         <w:t>a join</w:t>
       </w:r>
       <w:r>
-        <w:t xml:space="preserve"> with </w:t>
+        <w:t xml:space="preserve"> with Business. Lastly, compare the </w:t>
+      </w:r>
+      <w:proofErr w:type="spellStart"/>
+      <w:r>
+        <w:t>num_reviews</w:t>
+      </w:r>
+      <w:proofErr w:type="spellEnd"/>
+      <w:r>
+        <w:t xml:space="preserve"> and </w:t>
+      </w:r>
+      <w:proofErr w:type="spellStart"/>
+      <w:r>
+        <w:t>num_checkins</w:t>
+      </w:r>
+      <w:proofErr w:type="spellEnd"/>
+      <w:r>
+        <w:t xml:space="preserve"> of each business with the averages of the area, getting a list of businesses with their </w:t>
+      </w:r>
+      <w:proofErr w:type="spellStart"/>
+      <w:r>
+        <w:t>num_reviews</w:t>
+      </w:r>
+      <w:proofErr w:type="spellEnd"/>
+      <w:r>
+        <w:t xml:space="preserve">, </w:t>
+      </w:r>
+      <w:proofErr w:type="spellStart"/>
+      <w:r>
+        <w:t>num_checkins</w:t>
+      </w:r>
+      <w:proofErr w:type="spellEnd"/>
+      <w:r>
+        <w:t xml:space="preserve">, average </w:t>
+      </w:r>
+      <w:proofErr w:type="spellStart"/>
+      <w:r>
+        <w:t>num_reviews</w:t>
+      </w:r>
+      <w:proofErr w:type="spellEnd"/>
+      <w:r>
+        <w:t xml:space="preserve">, and average </w:t>
+      </w:r>
+      <w:proofErr w:type="spellStart"/>
+      <w:r>
+        <w:t>num_checkins</w:t>
+      </w:r>
+      <w:proofErr w:type="spellEnd"/>
+      <w:r>
+        <w:t xml:space="preserve"> for each category, with a </w:t>
+      </w:r>
+      <w:r>
+        <w:rPr>
+          <w:color w:val="FF0000"/>
+        </w:rPr>
+        <w:t xml:space="preserve">popularity </w:t>
+      </w:r>
+      <w:r>
+        <w:t xml:space="preserve">status being </w:t>
       </w:r>
       <w:r>
         <w:lastRenderedPageBreak/>
-        <w:t xml:space="preserve">Business. Lastly, compare the </w:t>
-      </w:r>
-      <w:proofErr w:type="spellStart"/>
-      <w:r>
-        <w:t>num_reviews</w:t>
-      </w:r>
-      <w:proofErr w:type="spellEnd"/>
-      <w:r>
-        <w:t xml:space="preserve"> and </w:t>
-      </w:r>
-      <w:proofErr w:type="spellStart"/>
-      <w:r>
-        <w:t>num_checkins</w:t>
-      </w:r>
-      <w:proofErr w:type="spellEnd"/>
-      <w:r>
-        <w:t xml:space="preserve"> of each business with the averages of the area, getting a list of businesses with their </w:t>
-      </w:r>
-      <w:proofErr w:type="spellStart"/>
-      <w:r>
-        <w:t>num_reviews</w:t>
-      </w:r>
-      <w:proofErr w:type="spellEnd"/>
-      <w:r>
-        <w:t xml:space="preserve">, </w:t>
-      </w:r>
-      <w:proofErr w:type="spellStart"/>
-      <w:r>
-        <w:t>num_checkins</w:t>
-      </w:r>
-      <w:proofErr w:type="spellEnd"/>
-      <w:r>
-        <w:t xml:space="preserve">, average </w:t>
-      </w:r>
-      <w:proofErr w:type="spellStart"/>
-      <w:r>
-        <w:t>num_reviews</w:t>
-      </w:r>
-      <w:proofErr w:type="spellEnd"/>
-      <w:r>
-        <w:t xml:space="preserve">, and average </w:t>
-      </w:r>
-      <w:proofErr w:type="spellStart"/>
-      <w:r>
-        <w:t>num_checkins</w:t>
-      </w:r>
-      <w:proofErr w:type="spellEnd"/>
-      <w:r>
-        <w:t xml:space="preserve"> for each category, with a popularity status being assigned to assign the business as either popular or not popular. Note that in this, both the number of reviews (count) AND the number of check-ins must be above both the area/category average number of reviews AND average number of check-ins (not an OR operation here, in this metric for determining popularity).</w:t>
+        <w:t xml:space="preserve">assigned to assign the business as either </w:t>
+      </w:r>
+      <w:r>
+        <w:rPr>
+          <w:color w:val="FF0000"/>
+        </w:rPr>
+        <w:t xml:space="preserve">popular </w:t>
+      </w:r>
+      <w:r>
+        <w:t xml:space="preserve">or </w:t>
+      </w:r>
+      <w:r>
+        <w:rPr>
+          <w:b/>
+          <w:bCs/>
+          <w:color w:val="FF0000"/>
+          <w:u w:val="single"/>
+        </w:rPr>
+        <w:t>not</w:t>
+      </w:r>
+      <w:r>
+        <w:rPr>
+          <w:color w:val="FF0000"/>
+        </w:rPr>
+        <w:t xml:space="preserve"> popular</w:t>
+      </w:r>
+      <w:r>
+        <w:t xml:space="preserve">. Note that in this, both the number of reviews (count) AND the number of check-ins must be above both the area/category average number of reviews AND average number of check-ins (not an OR operation here, in this metric for determining </w:t>
+      </w:r>
+      <w:r>
+        <w:rPr>
+          <w:color w:val="FF0000"/>
+        </w:rPr>
+        <w:t>popularity</w:t>
+      </w:r>
+      <w:r>
+        <w:t>).</w:t>
       </w:r>
     </w:p>
     <w:p>
@@ -835,7 +1230,26 @@
         <w:rPr>
           <w:sz w:val="22"/>
         </w:rPr>
-        <w:t xml:space="preserve">A metric for determining success we will be using is comparing whether the </w:t>
+        <w:t xml:space="preserve">    </w:t>
+      </w:r>
+      <w:r>
+        <w:rPr>
+          <w:sz w:val="22"/>
+        </w:rPr>
+        <w:t xml:space="preserve">A metric for determining </w:t>
+      </w:r>
+      <w:r>
+        <w:rPr>
+          <w:color w:val="00B050"/>
+          <w:sz w:val="22"/>
+        </w:rPr>
+        <w:t xml:space="preserve">success </w:t>
+      </w:r>
+      <w:r>
+        <w:rPr>
+          <w:sz w:val="22"/>
+        </w:rPr>
+        <w:t xml:space="preserve">we will be using is comparing whether the </w:t>
       </w:r>
       <w:proofErr w:type="spellStart"/>
       <w:r>
@@ -877,7 +1291,33 @@
         <w:rPr>
           <w:sz w:val="22"/>
         </w:rPr>
-        <w:t xml:space="preserve"> area of search, for businesses within a certain category. This is because the businesses with higher ratings and reviews are likely to be more successful than their counterparts with low ratings, with the ratings being both a possible cause and effect of the business’s success. </w:t>
+        <w:t xml:space="preserve"> area of search, for businesses within a certain category. This is because the businesses with higher ratings and reviews are likely to be more </w:t>
+      </w:r>
+      <w:r>
+        <w:rPr>
+          <w:color w:val="00B050"/>
+          <w:sz w:val="22"/>
+        </w:rPr>
+        <w:t xml:space="preserve">successful </w:t>
+      </w:r>
+      <w:r>
+        <w:rPr>
+          <w:sz w:val="22"/>
+        </w:rPr>
+        <w:t xml:space="preserve">than their counterparts with low ratings, with the ratings being both a possible cause and effect of the business’s </w:t>
+      </w:r>
+      <w:r>
+        <w:rPr>
+          <w:color w:val="00B050"/>
+          <w:sz w:val="22"/>
+        </w:rPr>
+        <w:t>success</w:t>
+      </w:r>
+      <w:r>
+        <w:rPr>
+          <w:sz w:val="22"/>
+        </w:rPr>
+        <w:t xml:space="preserve">. </w:t>
       </w:r>
       <w:r>
         <w:rPr>
@@ -890,7 +1330,20 @@
         <w:rPr>
           <w:u w:val="single"/>
         </w:rPr>
-        <w:t>Businesses with higher-than-average review ratings can be classified as successful.</w:t>
+        <w:t xml:space="preserve">Businesses with higher-than-average review ratings can be classified as </w:t>
+      </w:r>
+      <w:r>
+        <w:rPr>
+          <w:color w:val="00B050"/>
+          <w:u w:val="single"/>
+        </w:rPr>
+        <w:t>successful</w:t>
+      </w:r>
+      <w:r>
+        <w:rPr>
+          <w:u w:val="single"/>
+        </w:rPr>
+        <w:t>.</w:t>
       </w:r>
     </w:p>
     <w:p>
@@ -899,133 +1352,7 @@
           <w:tab w:val="left" w:pos="6643"/>
         </w:tabs>
         <w:jc w:val="left"/>
-        <w:rPr>
-          <w:sz w:val="22"/>
-        </w:rPr>
-      </w:pPr>
-      <w:r>
-        <w:t>Using</w:t>
-      </w:r>
-      <w:r>
-        <w:t xml:space="preserve"> Queries, this can be done through </w:t>
-      </w:r>
-      <w:r>
-        <w:rPr>
-          <w:rStyle w:val="textlayer--absolute"/>
-          <w:sz w:val="22"/>
-        </w:rPr>
-        <w:t xml:space="preserve">first calculating average </w:t>
-      </w:r>
-      <w:proofErr w:type="spellStart"/>
-      <w:r>
-        <w:rPr>
-          <w:rStyle w:val="textlayer--absolute"/>
-          <w:sz w:val="22"/>
-        </w:rPr>
-        <w:t>review_rating</w:t>
-      </w:r>
-      <w:proofErr w:type="spellEnd"/>
-      <w:r>
-        <w:rPr>
-          <w:rStyle w:val="textlayer--absolute"/>
-          <w:sz w:val="22"/>
-        </w:rPr>
-        <w:t xml:space="preserve"> for each pair of </w:t>
-      </w:r>
-      <w:proofErr w:type="spellStart"/>
-      <w:r>
-        <w:rPr>
-          <w:rStyle w:val="textlayer--absolute"/>
-          <w:sz w:val="22"/>
-        </w:rPr>
-        <w:t>zipcode</w:t>
-      </w:r>
-      <w:proofErr w:type="spellEnd"/>
-      <w:r>
-        <w:rPr>
-          <w:rStyle w:val="textlayer--absolute"/>
-          <w:sz w:val="22"/>
-        </w:rPr>
-        <w:t xml:space="preserve"> and business,</w:t>
-      </w:r>
-      <w:r>
-        <w:rPr>
-          <w:rStyle w:val="textlayer--absolute"/>
-          <w:sz w:val="22"/>
-        </w:rPr>
-        <w:t xml:space="preserve"> joining with Business, and lastly comparing calculated average with the </w:t>
-      </w:r>
-      <w:proofErr w:type="spellStart"/>
-      <w:r>
-        <w:rPr>
-          <w:rStyle w:val="textlayer--absolute"/>
-          <w:sz w:val="22"/>
-        </w:rPr>
-        <w:t>review_rating</w:t>
-      </w:r>
-      <w:proofErr w:type="spellEnd"/>
-      <w:r>
-        <w:rPr>
-          <w:rStyle w:val="textlayer--absolute"/>
-          <w:sz w:val="22"/>
-        </w:rPr>
-        <w:t xml:space="preserve"> of each business, to get a list of businesses, their </w:t>
-      </w:r>
-      <w:proofErr w:type="spellStart"/>
-      <w:r>
-        <w:rPr>
-          <w:rStyle w:val="textlayer--absolute"/>
-          <w:sz w:val="22"/>
-        </w:rPr>
-        <w:t>review_ratings</w:t>
-      </w:r>
-      <w:proofErr w:type="spellEnd"/>
-      <w:r>
-        <w:rPr>
-          <w:rStyle w:val="textlayer--absolute"/>
-          <w:sz w:val="22"/>
-        </w:rPr>
-        <w:t xml:space="preserve">, the average </w:t>
-      </w:r>
-      <w:proofErr w:type="spellStart"/>
-      <w:r>
-        <w:rPr>
-          <w:rStyle w:val="textlayer--absolute"/>
-          <w:sz w:val="22"/>
-        </w:rPr>
-        <w:t>review_rating</w:t>
-      </w:r>
-      <w:proofErr w:type="spellEnd"/>
-      <w:r>
-        <w:rPr>
-          <w:rStyle w:val="textlayer--absolute"/>
-          <w:sz w:val="22"/>
-        </w:rPr>
-        <w:t xml:space="preserve"> for the specific category and </w:t>
-      </w:r>
-      <w:proofErr w:type="spellStart"/>
-      <w:r>
-        <w:rPr>
-          <w:rStyle w:val="textlayer--absolute"/>
-          <w:sz w:val="22"/>
-        </w:rPr>
-        <w:t>zipcode</w:t>
-      </w:r>
-      <w:proofErr w:type="spellEnd"/>
-      <w:r>
-        <w:rPr>
-          <w:rStyle w:val="textlayer--absolute"/>
-          <w:sz w:val="22"/>
-        </w:rPr>
-        <w:t xml:space="preserve"> pair, and a determination of whether they are deemed successful or not successful from this</w:t>
-      </w:r>
-      <w:r>
-        <w:rPr>
-          <w:rStyle w:val="textlayer--absolute"/>
-          <w:sz w:val="22"/>
-        </w:rPr>
-        <w:t>.</w:t>
-      </w:r>
+      </w:pPr>
     </w:p>
     <w:p>
       <w:pPr>
@@ -1034,34 +1361,183 @@
         </w:tabs>
         <w:jc w:val="left"/>
         <w:rPr>
+          <w:sz w:val="22"/>
+        </w:rPr>
+      </w:pPr>
+      <w:r>
+        <w:t xml:space="preserve">    </w:t>
+      </w:r>
+      <w:r>
+        <w:t>Using</w:t>
+      </w:r>
+      <w:r>
+        <w:t xml:space="preserve"> Queries, this can be done through </w:t>
+      </w:r>
+      <w:r>
+        <w:rPr>
+          <w:rStyle w:val="textlayer--absolute"/>
+          <w:sz w:val="22"/>
+        </w:rPr>
+        <w:t xml:space="preserve">first calculating average </w:t>
+      </w:r>
+      <w:proofErr w:type="spellStart"/>
+      <w:r>
+        <w:rPr>
+          <w:rStyle w:val="textlayer--absolute"/>
+          <w:sz w:val="22"/>
+        </w:rPr>
+        <w:t>review_rating</w:t>
+      </w:r>
+      <w:proofErr w:type="spellEnd"/>
+      <w:r>
+        <w:rPr>
+          <w:rStyle w:val="textlayer--absolute"/>
+          <w:sz w:val="22"/>
+        </w:rPr>
+        <w:t xml:space="preserve"> for each pair of </w:t>
+      </w:r>
+      <w:proofErr w:type="spellStart"/>
+      <w:r>
+        <w:rPr>
+          <w:rStyle w:val="textlayer--absolute"/>
+          <w:sz w:val="22"/>
+        </w:rPr>
+        <w:t>zipcode</w:t>
+      </w:r>
+      <w:proofErr w:type="spellEnd"/>
+      <w:r>
+        <w:rPr>
+          <w:rStyle w:val="textlayer--absolute"/>
+          <w:sz w:val="22"/>
+        </w:rPr>
+        <w:t xml:space="preserve"> and business,</w:t>
+      </w:r>
+      <w:r>
+        <w:rPr>
+          <w:rStyle w:val="textlayer--absolute"/>
+          <w:sz w:val="22"/>
+        </w:rPr>
+        <w:t xml:space="preserve"> joining with Business, and lastly comparing calculated average with the </w:t>
+      </w:r>
+      <w:proofErr w:type="spellStart"/>
+      <w:r>
+        <w:rPr>
+          <w:rStyle w:val="textlayer--absolute"/>
+          <w:sz w:val="22"/>
+        </w:rPr>
+        <w:t>review_rating</w:t>
+      </w:r>
+      <w:proofErr w:type="spellEnd"/>
+      <w:r>
+        <w:rPr>
+          <w:rStyle w:val="textlayer--absolute"/>
+          <w:sz w:val="22"/>
+        </w:rPr>
+        <w:t xml:space="preserve"> of each business, to get a list of businesses, their </w:t>
+      </w:r>
+      <w:proofErr w:type="spellStart"/>
+      <w:r>
+        <w:rPr>
+          <w:rStyle w:val="textlayer--absolute"/>
+          <w:sz w:val="22"/>
+        </w:rPr>
+        <w:t>review_ratings</w:t>
+      </w:r>
+      <w:proofErr w:type="spellEnd"/>
+      <w:r>
+        <w:rPr>
+          <w:rStyle w:val="textlayer--absolute"/>
+          <w:sz w:val="22"/>
+        </w:rPr>
+        <w:t xml:space="preserve">, the average </w:t>
+      </w:r>
+      <w:proofErr w:type="spellStart"/>
+      <w:r>
+        <w:rPr>
+          <w:rStyle w:val="textlayer--absolute"/>
+          <w:sz w:val="22"/>
+        </w:rPr>
+        <w:t>review_rating</w:t>
+      </w:r>
+      <w:proofErr w:type="spellEnd"/>
+      <w:r>
+        <w:rPr>
+          <w:rStyle w:val="textlayer--absolute"/>
+          <w:sz w:val="22"/>
+        </w:rPr>
+        <w:t xml:space="preserve"> for the specific category and </w:t>
+      </w:r>
+      <w:proofErr w:type="spellStart"/>
+      <w:r>
+        <w:rPr>
+          <w:rStyle w:val="textlayer--absolute"/>
+          <w:sz w:val="22"/>
+        </w:rPr>
+        <w:t>zipcode</w:t>
+      </w:r>
+      <w:proofErr w:type="spellEnd"/>
+      <w:r>
+        <w:rPr>
+          <w:rStyle w:val="textlayer--absolute"/>
+          <w:sz w:val="22"/>
+        </w:rPr>
+        <w:t xml:space="preserve"> pair, and a determination of whether they are deemed </w:t>
+      </w:r>
+      <w:r>
+        <w:rPr>
+          <w:rStyle w:val="textlayer--absolute"/>
+          <w:color w:val="00B050"/>
+          <w:sz w:val="22"/>
+        </w:rPr>
+        <w:t xml:space="preserve">successful </w:t>
+      </w:r>
+      <w:r>
+        <w:rPr>
+          <w:rStyle w:val="textlayer--absolute"/>
+          <w:sz w:val="22"/>
+        </w:rPr>
+        <w:t xml:space="preserve">or </w:t>
+      </w:r>
+      <w:r>
+        <w:rPr>
+          <w:rStyle w:val="textlayer--absolute"/>
           <w:b/>
           <w:bCs/>
-          <w:sz w:val="22"/>
-        </w:rPr>
-      </w:pPr>
-      <w:r>
-        <w:rPr>
-          <w:b/>
-          <w:bCs/>
-          <w:sz w:val="22"/>
-        </w:rPr>
-        <w:t>[See Figure 1-</w:t>
-      </w:r>
-      <w:r>
-        <w:rPr>
-          <w:b/>
-          <w:bCs/>
-          <w:sz w:val="22"/>
-        </w:rPr>
-        <w:t>2</w:t>
-      </w:r>
-      <w:r>
-        <w:rPr>
-          <w:b/>
-          <w:bCs/>
-          <w:sz w:val="22"/>
-        </w:rPr>
-        <w:t xml:space="preserve"> below for Queries/Descriptions/Steps].</w:t>
+          <w:color w:val="00B050"/>
+          <w:sz w:val="22"/>
+          <w:u w:val="single"/>
+        </w:rPr>
+        <w:t>not</w:t>
+      </w:r>
+      <w:r>
+        <w:rPr>
+          <w:rStyle w:val="textlayer--absolute"/>
+          <w:color w:val="00B050"/>
+          <w:sz w:val="22"/>
+        </w:rPr>
+        <w:t xml:space="preserve"> </w:t>
+      </w:r>
+      <w:r>
+        <w:rPr>
+          <w:rStyle w:val="textlayer--absolute"/>
+          <w:color w:val="00B050"/>
+          <w:sz w:val="22"/>
+        </w:rPr>
+        <w:t xml:space="preserve">successful </w:t>
+      </w:r>
+      <w:r>
+        <w:rPr>
+          <w:rStyle w:val="textlayer--absolute"/>
+          <w:sz w:val="22"/>
+        </w:rPr>
+        <w:t>from this</w:t>
+      </w:r>
+      <w:r>
+        <w:rPr>
+          <w:rStyle w:val="textlayer--absolute"/>
+          <w:sz w:val="22"/>
+        </w:rPr>
+        <w:t>.</w:t>
       </w:r>
     </w:p>
     <w:p>
@@ -1071,9 +1547,35 @@
         </w:tabs>
         <w:jc w:val="left"/>
         <w:rPr>
-          <w:sz w:val="22"/>
-        </w:rPr>
-      </w:pPr>
+          <w:b/>
+          <w:bCs/>
+          <w:sz w:val="22"/>
+        </w:rPr>
+      </w:pPr>
+      <w:r>
+        <w:rPr>
+          <w:b/>
+          <w:bCs/>
+          <w:sz w:val="22"/>
+        </w:rPr>
+        <w:t>[See Figure 1-</w:t>
+      </w:r>
+      <w:r>
+        <w:rPr>
+          <w:b/>
+          <w:bCs/>
+          <w:sz w:val="22"/>
+        </w:rPr>
+        <w:t>2</w:t>
+      </w:r>
+      <w:r>
+        <w:rPr>
+          <w:b/>
+          <w:bCs/>
+          <w:sz w:val="22"/>
+        </w:rPr>
+        <w:t xml:space="preserve"> below for Queries/Descriptions/Steps].</w:t>
+      </w:r>
     </w:p>
     <w:p>
       <w:pPr>
@@ -1082,128 +1584,9 @@
         </w:tabs>
         <w:jc w:val="left"/>
         <w:rPr>
-          <w:u w:val="single"/>
-        </w:rPr>
-      </w:pPr>
-      <w:r>
-        <w:rPr>
-          <w:sz w:val="22"/>
-        </w:rPr>
-        <w:t xml:space="preserve">A metric for determining popularity we </w:t>
-      </w:r>
-      <w:r>
-        <w:rPr>
-          <w:sz w:val="22"/>
-        </w:rPr>
-        <w:t>are considering</w:t>
-      </w:r>
-      <w:r>
-        <w:rPr>
-          <w:sz w:val="22"/>
-        </w:rPr>
-        <w:t xml:space="preserve"> using is determining whether a business</w:t>
-      </w:r>
-      <w:r>
-        <w:rPr>
-          <w:sz w:val="22"/>
-        </w:rPr>
-        <w:t xml:space="preserve"> in a certain category</w:t>
-      </w:r>
-      <w:r>
-        <w:rPr>
-          <w:sz w:val="22"/>
-        </w:rPr>
-        <w:t xml:space="preserve"> has greater or fewer check-ins on weekends (Friday/Saturdays) than the average in its </w:t>
-      </w:r>
-      <w:proofErr w:type="spellStart"/>
-      <w:r>
-        <w:rPr>
-          <w:sz w:val="22"/>
-        </w:rPr>
-        <w:t>zipcode</w:t>
-      </w:r>
-      <w:proofErr w:type="spellEnd"/>
-      <w:r>
-        <w:rPr>
-          <w:sz w:val="22"/>
-        </w:rPr>
-        <w:t xml:space="preserve">. This can be a, albeit vast generalization, signifier that a business could be termed “more popular” than others its being compared to, while not infringing on the possible success status. The reasoning </w:t>
-      </w:r>
-      <w:proofErr w:type="gramStart"/>
-      <w:r>
-        <w:rPr>
-          <w:sz w:val="22"/>
-        </w:rPr>
-        <w:t>here,</w:t>
-      </w:r>
-      <w:proofErr w:type="gramEnd"/>
-      <w:r>
-        <w:rPr>
-          <w:sz w:val="22"/>
-        </w:rPr>
-        <w:t xml:space="preserve"> being, that businesses that</w:t>
-      </w:r>
-      <w:r>
-        <w:rPr>
-          <w:sz w:val="22"/>
-        </w:rPr>
-        <w:t xml:space="preserve"> see more </w:t>
-      </w:r>
-      <w:proofErr w:type="spellStart"/>
-      <w:r>
-        <w:rPr>
-          <w:sz w:val="22"/>
-        </w:rPr>
-        <w:t>checkins</w:t>
-      </w:r>
-      <w:proofErr w:type="spellEnd"/>
-      <w:r>
-        <w:rPr>
-          <w:sz w:val="22"/>
-        </w:rPr>
-        <w:t xml:space="preserve"> on the weekend can indicate a higher likelihood of a social event, whereas if a business saw more </w:t>
-      </w:r>
-      <w:proofErr w:type="spellStart"/>
-      <w:r>
-        <w:rPr>
-          <w:sz w:val="22"/>
-        </w:rPr>
-        <w:t>checkins</w:t>
-      </w:r>
-      <w:proofErr w:type="spellEnd"/>
-      <w:r>
-        <w:rPr>
-          <w:sz w:val="22"/>
-        </w:rPr>
-        <w:t xml:space="preserve"> on the weekdays, it may indicate success, but could be less socially popular.  Note that this is a </w:t>
-      </w:r>
-      <w:proofErr w:type="gramStart"/>
-      <w:r>
-        <w:rPr>
-          <w:sz w:val="22"/>
-        </w:rPr>
-        <w:t>generalization, and</w:t>
-      </w:r>
-      <w:proofErr w:type="gramEnd"/>
-      <w:r>
-        <w:rPr>
-          <w:sz w:val="22"/>
-        </w:rPr>
-        <w:t xml:space="preserve"> is just one proposed metric of several we’ve come up with, and should be used in parallel with others for support. </w:t>
-      </w:r>
-      <w:r>
-        <w:rPr>
-          <w:sz w:val="22"/>
-          <w:u w:val="single"/>
-        </w:rPr>
-        <w:t xml:space="preserve">Summary: </w:t>
-      </w:r>
-      <w:r>
-        <w:rPr>
-          <w:u w:val="single"/>
-        </w:rPr>
-        <w:t>Businesses with higher-than-average weekend check-ins can be classified as popular.</w:t>
-      </w:r>
+          <w:sz w:val="22"/>
+        </w:rPr>
+      </w:pPr>
     </w:p>
     <w:p>
       <w:pPr>
@@ -1215,6 +1598,253 @@
           <w:u w:val="single"/>
         </w:rPr>
       </w:pPr>
+      <w:r>
+        <w:rPr>
+          <w:sz w:val="22"/>
+        </w:rPr>
+        <w:t xml:space="preserve">    </w:t>
+      </w:r>
+      <w:r>
+        <w:rPr>
+          <w:sz w:val="22"/>
+        </w:rPr>
+        <w:t xml:space="preserve">A metric for determining </w:t>
+      </w:r>
+      <w:r>
+        <w:rPr>
+          <w:color w:val="FF0000"/>
+          <w:sz w:val="22"/>
+        </w:rPr>
+        <w:t xml:space="preserve">popularity </w:t>
+      </w:r>
+      <w:r>
+        <w:rPr>
+          <w:sz w:val="22"/>
+        </w:rPr>
+        <w:t xml:space="preserve">we </w:t>
+      </w:r>
+      <w:r>
+        <w:rPr>
+          <w:sz w:val="22"/>
+        </w:rPr>
+        <w:t>are considering</w:t>
+      </w:r>
+      <w:r>
+        <w:rPr>
+          <w:sz w:val="22"/>
+        </w:rPr>
+        <w:t xml:space="preserve"> using is determining whether a business</w:t>
+      </w:r>
+      <w:r>
+        <w:rPr>
+          <w:sz w:val="22"/>
+        </w:rPr>
+        <w:t xml:space="preserve"> in a certain category</w:t>
+      </w:r>
+      <w:r>
+        <w:rPr>
+          <w:sz w:val="22"/>
+        </w:rPr>
+        <w:t xml:space="preserve"> has greater or fewer check-ins on weekends (Friday/Saturdays) than the average in its </w:t>
+      </w:r>
+      <w:proofErr w:type="spellStart"/>
+      <w:r>
+        <w:rPr>
+          <w:sz w:val="22"/>
+        </w:rPr>
+        <w:t>zipcode</w:t>
+      </w:r>
+      <w:proofErr w:type="spellEnd"/>
+      <w:r>
+        <w:rPr>
+          <w:sz w:val="22"/>
+        </w:rPr>
+        <w:t xml:space="preserve">. This can be a, albeit vast generalization, signifier that a business could be termed “more </w:t>
+      </w:r>
+      <w:r>
+        <w:rPr>
+          <w:color w:val="FF0000"/>
+          <w:sz w:val="22"/>
+        </w:rPr>
+        <w:t>popular</w:t>
+      </w:r>
+      <w:r>
+        <w:rPr>
+          <w:sz w:val="22"/>
+        </w:rPr>
+        <w:t xml:space="preserve">” than others its being compared to, while not infringing on the possible </w:t>
+      </w:r>
+      <w:r>
+        <w:rPr>
+          <w:color w:val="00B050"/>
+          <w:sz w:val="22"/>
+        </w:rPr>
+        <w:t xml:space="preserve">success </w:t>
+      </w:r>
+      <w:r>
+        <w:rPr>
+          <w:sz w:val="22"/>
+        </w:rPr>
+        <w:t xml:space="preserve">status. The reasoning </w:t>
+      </w:r>
+      <w:proofErr w:type="gramStart"/>
+      <w:r>
+        <w:rPr>
+          <w:sz w:val="22"/>
+        </w:rPr>
+        <w:t>here,</w:t>
+      </w:r>
+      <w:proofErr w:type="gramEnd"/>
+      <w:r>
+        <w:rPr>
+          <w:sz w:val="22"/>
+        </w:rPr>
+        <w:t xml:space="preserve"> being, that businesses that</w:t>
+      </w:r>
+      <w:r>
+        <w:rPr>
+          <w:sz w:val="22"/>
+        </w:rPr>
+        <w:t xml:space="preserve"> see more check</w:t>
+      </w:r>
+      <w:r>
+        <w:rPr>
+          <w:sz w:val="22"/>
+        </w:rPr>
+        <w:t>-</w:t>
+      </w:r>
+      <w:r>
+        <w:rPr>
+          <w:sz w:val="22"/>
+        </w:rPr>
+        <w:t xml:space="preserve">ins on the weekend can indicate a higher likelihood of a </w:t>
+      </w:r>
+      <w:r>
+        <w:rPr>
+          <w:sz w:val="22"/>
+        </w:rPr>
+        <w:t xml:space="preserve">popular </w:t>
+      </w:r>
+      <w:r>
+        <w:rPr>
+          <w:sz w:val="22"/>
+        </w:rPr>
+        <w:t>social event, whereas if a business saw more check</w:t>
+      </w:r>
+      <w:r>
+        <w:rPr>
+          <w:sz w:val="22"/>
+        </w:rPr>
+        <w:t>-</w:t>
+      </w:r>
+      <w:r>
+        <w:rPr>
+          <w:sz w:val="22"/>
+        </w:rPr>
+        <w:t xml:space="preserve">ins on the weekdays, it </w:t>
+      </w:r>
+      <w:r>
+        <w:rPr>
+          <w:sz w:val="22"/>
+        </w:rPr>
+        <w:t>could</w:t>
+      </w:r>
+      <w:r>
+        <w:rPr>
+          <w:sz w:val="22"/>
+        </w:rPr>
+        <w:t xml:space="preserve"> indicate </w:t>
+      </w:r>
+      <w:r>
+        <w:rPr>
+          <w:color w:val="00B050"/>
+          <w:sz w:val="22"/>
+        </w:rPr>
+        <w:t>success</w:t>
+      </w:r>
+      <w:r>
+        <w:rPr>
+          <w:sz w:val="22"/>
+        </w:rPr>
+        <w:t xml:space="preserve">, but be less socially </w:t>
+      </w:r>
+      <w:r>
+        <w:rPr>
+          <w:color w:val="FF0000"/>
+          <w:sz w:val="22"/>
+        </w:rPr>
+        <w:t>popular</w:t>
+      </w:r>
+      <w:r>
+        <w:rPr>
+          <w:sz w:val="22"/>
+        </w:rPr>
+        <w:t>.</w:t>
+      </w:r>
+      <w:r>
+        <w:rPr>
+          <w:sz w:val="22"/>
+        </w:rPr>
+        <w:t xml:space="preserve"> </w:t>
+      </w:r>
+      <w:r>
+        <w:rPr>
+          <w:sz w:val="22"/>
+        </w:rPr>
+        <w:t xml:space="preserve">Note that this is a </w:t>
+      </w:r>
+      <w:proofErr w:type="gramStart"/>
+      <w:r>
+        <w:rPr>
+          <w:sz w:val="22"/>
+        </w:rPr>
+        <w:t>generalization, and</w:t>
+      </w:r>
+      <w:proofErr w:type="gramEnd"/>
+      <w:r>
+        <w:rPr>
+          <w:sz w:val="22"/>
+        </w:rPr>
+        <w:t xml:space="preserve"> is just one proposed metric of several we’ve come up with</w:t>
+      </w:r>
+      <w:r>
+        <w:rPr>
+          <w:sz w:val="22"/>
+        </w:rPr>
+        <w:t>, and Milestone 2 feedback will determine if we continue or not</w:t>
+      </w:r>
+      <w:r>
+        <w:rPr>
+          <w:sz w:val="22"/>
+        </w:rPr>
+        <w:t xml:space="preserve">. </w:t>
+      </w:r>
+      <w:r>
+        <w:rPr>
+          <w:sz w:val="22"/>
+          <w:u w:val="single"/>
+        </w:rPr>
+        <w:t xml:space="preserve">Summary: </w:t>
+      </w:r>
+      <w:r>
+        <w:rPr>
+          <w:u w:val="single"/>
+        </w:rPr>
+        <w:t xml:space="preserve">Businesses with higher-than-average weekend check-ins can be classified as </w:t>
+      </w:r>
+      <w:r>
+        <w:rPr>
+          <w:color w:val="FF0000"/>
+          <w:u w:val="single"/>
+        </w:rPr>
+        <w:t>popular</w:t>
+      </w:r>
+      <w:r>
+        <w:rPr>
+          <w:u w:val="single"/>
+        </w:rPr>
+        <w:t>.</w:t>
+      </w:r>
     </w:p>
     <w:p>
       <w:pPr>
@@ -1223,35 +1853,9 @@
         </w:tabs>
         <w:jc w:val="left"/>
         <w:rPr>
-          <w:sz w:val="22"/>
-        </w:rPr>
-      </w:pPr>
-      <w:r>
-        <w:t xml:space="preserve">Using Queries, this can be done through </w:t>
-      </w:r>
-      <w:r>
-        <w:rPr>
-          <w:rStyle w:val="textlayer--absolute"/>
-          <w:sz w:val="22"/>
-        </w:rPr>
-        <w:t xml:space="preserve">first calculating the average check-in count for Fridays and Saturdays for each pair of </w:t>
-      </w:r>
-      <w:proofErr w:type="spellStart"/>
-      <w:r>
-        <w:rPr>
-          <w:rStyle w:val="textlayer--absolute"/>
-          <w:sz w:val="22"/>
-        </w:rPr>
-        <w:t>zipcodes</w:t>
-      </w:r>
-      <w:proofErr w:type="spellEnd"/>
-      <w:r>
-        <w:rPr>
-          <w:rStyle w:val="textlayer--absolute"/>
-          <w:sz w:val="22"/>
-        </w:rPr>
-        <w:t xml:space="preserve"> and business categories, joining with Business check-in, and lastly comparing the calculated average with the weekend check-ins count of each business, to get a list of businesses with their Friday/Saturday check-in count, average weekend check-in count, and whether the specific business is to be deemed popular or not.</w:t>
-      </w:r>
+          <w:u w:val="single"/>
+        </w:rPr>
+      </w:pPr>
     </w:p>
     <w:p>
       <w:pPr>
@@ -1264,47 +1868,62 @@
         </w:rPr>
       </w:pPr>
       <w:r>
-        <w:rPr>
+        <w:t xml:space="preserve">    </w:t>
+      </w:r>
+      <w:r>
+        <w:t xml:space="preserve">Using Queries, this can be done through </w:t>
+      </w:r>
+      <w:r>
+        <w:rPr>
+          <w:rStyle w:val="textlayer--absolute"/>
+          <w:sz w:val="22"/>
+        </w:rPr>
+        <w:t xml:space="preserve">first calculating the average check-in count for Fridays and Saturdays for each pair of </w:t>
+      </w:r>
+      <w:proofErr w:type="spellStart"/>
+      <w:r>
+        <w:rPr>
+          <w:rStyle w:val="textlayer--absolute"/>
+          <w:sz w:val="22"/>
+        </w:rPr>
+        <w:t>zipcodes</w:t>
+      </w:r>
+      <w:proofErr w:type="spellEnd"/>
+      <w:r>
+        <w:rPr>
+          <w:rStyle w:val="textlayer--absolute"/>
+          <w:sz w:val="22"/>
+        </w:rPr>
+        <w:t xml:space="preserve"> and business categories, joining with Business check-in, and lastly comparing the calculated average with the weekend check-ins count of each business, to get a list of businesses with their Friday/Saturday check-in count, average weekend check-in count, and whether the specific business is to be deemed </w:t>
+      </w:r>
+      <w:r>
+        <w:rPr>
+          <w:rStyle w:val="textlayer--absolute"/>
+          <w:color w:val="FF0000"/>
+          <w:sz w:val="22"/>
+        </w:rPr>
+        <w:t xml:space="preserve">popular </w:t>
+      </w:r>
+      <w:r>
+        <w:rPr>
+          <w:rStyle w:val="textlayer--absolute"/>
+          <w:sz w:val="22"/>
+        </w:rPr>
+        <w:t xml:space="preserve">or </w:t>
+      </w:r>
+      <w:r>
+        <w:rPr>
+          <w:rStyle w:val="textlayer--absolute"/>
           <w:b/>
           <w:bCs/>
           <w:sz w:val="22"/>
-        </w:rPr>
-        <w:t>[See Figure 1-</w:t>
-      </w:r>
-      <w:r>
-        <w:rPr>
-          <w:b/>
-          <w:bCs/>
-          <w:sz w:val="22"/>
-        </w:rPr>
-        <w:t>3</w:t>
-      </w:r>
-      <w:r>
-        <w:rPr>
-          <w:b/>
-          <w:bCs/>
-          <w:sz w:val="22"/>
-        </w:rPr>
-        <w:t xml:space="preserve"> below for Queries/Descriptions</w:t>
-      </w:r>
-      <w:r>
-        <w:rPr>
-          <w:b/>
-          <w:bCs/>
-          <w:sz w:val="22"/>
-        </w:rPr>
-        <w:t>/Steps</w:t>
-      </w:r>
-      <w:r>
-        <w:rPr>
-          <w:b/>
-          <w:bCs/>
-          <w:sz w:val="22"/>
-        </w:rPr>
-        <w:t>]</w:t>
-      </w:r>
-      <w:r>
-        <w:rPr>
+          <w:u w:val="single"/>
+        </w:rPr>
+        <w:t>not</w:t>
+      </w:r>
+      <w:r>
+        <w:rPr>
+          <w:rStyle w:val="textlayer--absolute"/>
           <w:sz w:val="22"/>
         </w:rPr>
         <w:t>.</w:t>
@@ -1320,6 +1939,52 @@
           <w:sz w:val="22"/>
         </w:rPr>
       </w:pPr>
+      <w:r>
+        <w:rPr>
+          <w:b/>
+          <w:bCs/>
+          <w:sz w:val="22"/>
+        </w:rPr>
+        <w:t>[See Figure 1-</w:t>
+      </w:r>
+      <w:r>
+        <w:rPr>
+          <w:b/>
+          <w:bCs/>
+          <w:sz w:val="22"/>
+        </w:rPr>
+        <w:t>3</w:t>
+      </w:r>
+      <w:r>
+        <w:rPr>
+          <w:b/>
+          <w:bCs/>
+          <w:sz w:val="22"/>
+        </w:rPr>
+        <w:t xml:space="preserve"> below for Queries/Descriptions</w:t>
+      </w:r>
+      <w:r>
+        <w:rPr>
+          <w:b/>
+          <w:bCs/>
+          <w:sz w:val="22"/>
+        </w:rPr>
+        <w:t>/Steps</w:t>
+      </w:r>
+      <w:r>
+        <w:rPr>
+          <w:b/>
+          <w:bCs/>
+          <w:sz w:val="22"/>
+        </w:rPr>
+        <w:t>]</w:t>
+      </w:r>
+      <w:r>
+        <w:rPr>
+          <w:sz w:val="22"/>
+        </w:rPr>
+        <w:t>.</w:t>
+      </w:r>
     </w:p>
     <w:p>
       <w:pPr>
@@ -1328,66 +1993,112 @@
         </w:tabs>
         <w:jc w:val="left"/>
         <w:rPr>
-          <w:rStyle w:val="textlayer--absolute"/>
-          <w:sz w:val="22"/>
-        </w:rPr>
-      </w:pPr>
-      <w:r>
-        <w:rPr>
-          <w:sz w:val="22"/>
-        </w:rPr>
-        <w:t xml:space="preserve">Our group proposes to use one or possibly both explained methods of determining popularity in parallel to one another, so there isn’t a blanket assignment. We also may look into incorporating certain </w:t>
-      </w:r>
-      <w:proofErr w:type="spellStart"/>
-      <w:proofErr w:type="gramStart"/>
-      <w:r>
-        <w:rPr>
-          <w:sz w:val="22"/>
-        </w:rPr>
-        <w:t>checkin</w:t>
-      </w:r>
-      <w:proofErr w:type="spellEnd"/>
-      <w:proofErr w:type="gramEnd"/>
-      <w:r>
-        <w:rPr>
-          <w:sz w:val="22"/>
-        </w:rPr>
-        <w:t>-times with popularity</w:t>
-      </w:r>
-      <w:r>
-        <w:rPr>
-          <w:sz w:val="22"/>
-        </w:rPr>
-        <w:t xml:space="preserve"> in the </w:t>
-      </w:r>
-      <w:proofErr w:type="gramStart"/>
-      <w:r>
-        <w:rPr>
-          <w:sz w:val="22"/>
-        </w:rPr>
-        <w:t>future</w:t>
-      </w:r>
-      <w:r>
-        <w:rPr>
-          <w:sz w:val="22"/>
-        </w:rPr>
-        <w:t>, if</w:t>
-      </w:r>
-      <w:proofErr w:type="gramEnd"/>
-      <w:r>
-        <w:rPr>
-          <w:sz w:val="22"/>
-        </w:rPr>
-        <w:t xml:space="preserve"> our method of checking weekend </w:t>
-      </w:r>
-      <w:r>
-        <w:rPr>
-          <w:sz w:val="22"/>
-        </w:rPr>
-        <w:t>foot-traffic to assign popularity</w:t>
-      </w:r>
-      <w:r>
-        <w:rPr>
+          <w:sz w:val="22"/>
+        </w:rPr>
+      </w:pPr>
+    </w:p>
+    <w:p>
+      <w:pPr>
+        <w:tabs>
+          <w:tab w:val="left" w:pos="6643"/>
+        </w:tabs>
+        <w:jc w:val="left"/>
+        <w:rPr>
+          <w:rStyle w:val="textlayer--absolute"/>
+          <w:sz w:val="22"/>
+        </w:rPr>
+      </w:pPr>
+      <w:r>
+        <w:rPr>
+          <w:sz w:val="22"/>
+        </w:rPr>
+        <w:t xml:space="preserve">    </w:t>
+      </w:r>
+      <w:r>
+        <w:rPr>
+          <w:sz w:val="22"/>
+        </w:rPr>
+        <w:t xml:space="preserve">Our group proposes to use one or possibly both explained methods of determining </w:t>
+      </w:r>
+      <w:r>
+        <w:rPr>
+          <w:color w:val="FF0000"/>
+          <w:sz w:val="22"/>
+        </w:rPr>
+        <w:t xml:space="preserve">popularity </w:t>
+      </w:r>
+      <w:r>
+        <w:rPr>
+          <w:sz w:val="22"/>
+        </w:rPr>
+        <w:t>in parallel to one another, so there isn’t a blanket assignment</w:t>
+      </w:r>
+      <w:r>
+        <w:rPr>
+          <w:sz w:val="22"/>
+        </w:rPr>
+        <w:t xml:space="preserve"> of popularity</w:t>
+      </w:r>
+      <w:r>
+        <w:rPr>
+          <w:sz w:val="22"/>
+        </w:rPr>
+        <w:t>. We also may look into incorporating certain check</w:t>
+      </w:r>
+      <w:r>
+        <w:rPr>
+          <w:sz w:val="22"/>
+        </w:rPr>
+        <w:t>-</w:t>
+      </w:r>
+      <w:r>
+        <w:rPr>
+          <w:sz w:val="22"/>
+        </w:rPr>
+        <w:t xml:space="preserve">in-times with </w:t>
+      </w:r>
+      <w:r>
+        <w:rPr>
+          <w:color w:val="FF0000"/>
+          <w:sz w:val="22"/>
+        </w:rPr>
+        <w:t>popularity</w:t>
+      </w:r>
+      <w:r>
+        <w:rPr>
+          <w:color w:val="FF0000"/>
+          <w:sz w:val="22"/>
+        </w:rPr>
+        <w:t xml:space="preserve"> </w:t>
+      </w:r>
+      <w:r>
+        <w:rPr>
+          <w:sz w:val="22"/>
+        </w:rPr>
+        <w:t>in the future</w:t>
+      </w:r>
+      <w:r>
+        <w:rPr>
+          <w:sz w:val="22"/>
+        </w:rPr>
+        <w:t xml:space="preserve">, if our method of checking weekend </w:t>
+      </w:r>
+      <w:r>
+        <w:rPr>
+          <w:sz w:val="22"/>
+        </w:rPr>
+        <w:t xml:space="preserve">foot-traffic to assign </w:t>
+      </w:r>
+      <w:r>
+        <w:rPr>
+          <w:color w:val="FF0000"/>
+          <w:sz w:val="22"/>
+        </w:rPr>
+        <w:t>popularity</w:t>
+      </w:r>
+      <w:r>
+        <w:rPr>
+          <w:color w:val="FF0000"/>
           <w:sz w:val="22"/>
         </w:rPr>
         <w:t xml:space="preserve"> </w:t>
@@ -1402,25 +2113,13 @@
         <w:rPr>
           <w:sz w:val="22"/>
         </w:rPr>
-        <w:t xml:space="preserve"> is </w:t>
-      </w:r>
-      <w:r>
-        <w:rPr>
-          <w:sz w:val="22"/>
-        </w:rPr>
-        <w:t xml:space="preserve">deemed </w:t>
-      </w:r>
-      <w:r>
-        <w:rPr>
-          <w:sz w:val="22"/>
-        </w:rPr>
-        <w:t>acceptable</w:t>
-      </w:r>
-      <w:r>
-        <w:rPr>
-          <w:sz w:val="22"/>
-        </w:rPr>
-        <w:t>.</w:t>
+        <w:t xml:space="preserve"> </w:t>
+      </w:r>
+      <w:r>
+        <w:rPr>
+          <w:sz w:val="22"/>
+        </w:rPr>
+        <w:t>receives feedback indicative of this metric of determining popularity being acceptable.</w:t>
       </w:r>
     </w:p>
     <w:p>

</xml_diff>